<commit_message>
Added DQN modifications notes
</commit_message>
<xml_diff>
--- a/DL Project notes.docx
+++ b/DL Project notes.docx
@@ -118,33 +118,7 @@
           <w:lang w:eastAsia="en-IN"/>
           <w14:ligatures w14:val="none"/>
         </w:rPr>
-        <w:t xml:space="preserve"> </w:t>
-      </w:r>
-      <w:proofErr w:type="spellStart"/>
-      <w:r>
-        <w:rPr>
-          <w:rFonts w:ascii="Courier New" w:eastAsia="Times New Roman" w:hAnsi="Courier New" w:cs="Courier New"/>
-          <w:color w:val="CCCCCC"/>
-          <w:kern w:val="0"/>
-          <w:sz w:val="21"/>
-          <w:szCs w:val="21"/>
-          <w:lang w:eastAsia="en-IN"/>
-          <w14:ligatures w14:val="none"/>
-        </w:rPr>
-        <w:t>nn.Linear</w:t>
-      </w:r>
-      <w:proofErr w:type="spellEnd"/>
-      <w:r>
-        <w:rPr>
-          <w:rFonts w:ascii="Courier New" w:eastAsia="Times New Roman" w:hAnsi="Courier New" w:cs="Courier New"/>
-          <w:color w:val="CCCCCC"/>
-          <w:kern w:val="0"/>
-          <w:sz w:val="21"/>
-          <w:szCs w:val="21"/>
-          <w:lang w:eastAsia="en-IN"/>
-          <w14:ligatures w14:val="none"/>
-        </w:rPr>
-        <w:t>(</w:t>
+        <w:t xml:space="preserve"> nn.Linear(</w:t>
       </w:r>
       <w:r>
         <w:rPr>
@@ -279,33 +253,7 @@
           <w:lang w:eastAsia="en-IN"/>
           <w14:ligatures w14:val="none"/>
         </w:rPr>
-        <w:t xml:space="preserve"> </w:t>
-      </w:r>
-      <w:proofErr w:type="spellStart"/>
-      <w:r>
-        <w:rPr>
-          <w:rFonts w:ascii="Courier New" w:eastAsia="Times New Roman" w:hAnsi="Courier New" w:cs="Courier New"/>
-          <w:color w:val="CCCCCC"/>
-          <w:kern w:val="0"/>
-          <w:sz w:val="21"/>
-          <w:szCs w:val="21"/>
-          <w:lang w:eastAsia="en-IN"/>
-          <w14:ligatures w14:val="none"/>
-        </w:rPr>
-        <w:t>nn.Linear</w:t>
-      </w:r>
-      <w:proofErr w:type="spellEnd"/>
-      <w:r>
-        <w:rPr>
-          <w:rFonts w:ascii="Courier New" w:eastAsia="Times New Roman" w:hAnsi="Courier New" w:cs="Courier New"/>
-          <w:color w:val="CCCCCC"/>
-          <w:kern w:val="0"/>
-          <w:sz w:val="21"/>
-          <w:szCs w:val="21"/>
-          <w:lang w:eastAsia="en-IN"/>
-          <w14:ligatures w14:val="none"/>
-        </w:rPr>
-        <w:t>(</w:t>
+        <w:t xml:space="preserve"> nn.Linear(</w:t>
       </w:r>
       <w:r>
         <w:rPr>
@@ -428,33 +376,7 @@
           <w:lang w:eastAsia="en-IN"/>
           <w14:ligatures w14:val="none"/>
         </w:rPr>
-        <w:t xml:space="preserve"> </w:t>
-      </w:r>
-      <w:proofErr w:type="spellStart"/>
-      <w:r>
-        <w:rPr>
-          <w:rFonts w:ascii="Courier New" w:eastAsia="Times New Roman" w:hAnsi="Courier New" w:cs="Courier New"/>
-          <w:color w:val="CCCCCC"/>
-          <w:kern w:val="0"/>
-          <w:sz w:val="21"/>
-          <w:szCs w:val="21"/>
-          <w:lang w:eastAsia="en-IN"/>
-          <w14:ligatures w14:val="none"/>
-        </w:rPr>
-        <w:t>nn.Linear</w:t>
-      </w:r>
-      <w:proofErr w:type="spellEnd"/>
-      <w:r>
-        <w:rPr>
-          <w:rFonts w:ascii="Courier New" w:eastAsia="Times New Roman" w:hAnsi="Courier New" w:cs="Courier New"/>
-          <w:color w:val="CCCCCC"/>
-          <w:kern w:val="0"/>
-          <w:sz w:val="21"/>
-          <w:szCs w:val="21"/>
-          <w:lang w:eastAsia="en-IN"/>
-          <w14:ligatures w14:val="none"/>
-        </w:rPr>
-        <w:t>(</w:t>
+        <w:t xml:space="preserve"> nn.Linear(</w:t>
       </w:r>
       <w:r>
         <w:rPr>
@@ -577,33 +499,7 @@
           <w:lang w:eastAsia="en-IN"/>
           <w14:ligatures w14:val="none"/>
         </w:rPr>
-        <w:t xml:space="preserve"> </w:t>
-      </w:r>
-      <w:proofErr w:type="spellStart"/>
-      <w:r>
-        <w:rPr>
-          <w:rFonts w:ascii="Courier New" w:eastAsia="Times New Roman" w:hAnsi="Courier New" w:cs="Courier New"/>
-          <w:color w:val="CCCCCC"/>
-          <w:kern w:val="0"/>
-          <w:sz w:val="21"/>
-          <w:szCs w:val="21"/>
-          <w:lang w:eastAsia="en-IN"/>
-          <w14:ligatures w14:val="none"/>
-        </w:rPr>
-        <w:t>nn.Linear</w:t>
-      </w:r>
-      <w:proofErr w:type="spellEnd"/>
-      <w:r>
-        <w:rPr>
-          <w:rFonts w:ascii="Courier New" w:eastAsia="Times New Roman" w:hAnsi="Courier New" w:cs="Courier New"/>
-          <w:color w:val="CCCCCC"/>
-          <w:kern w:val="0"/>
-          <w:sz w:val="21"/>
-          <w:szCs w:val="21"/>
-          <w:lang w:eastAsia="en-IN"/>
-          <w14:ligatures w14:val="none"/>
-        </w:rPr>
-        <w:t>(</w:t>
+        <w:t xml:space="preserve"> nn.Linear(</w:t>
       </w:r>
       <w:r>
         <w:rPr>
@@ -794,33 +690,7 @@
           <w:lang w:eastAsia="en-IN"/>
           <w14:ligatures w14:val="none"/>
         </w:rPr>
-        <w:t xml:space="preserve"> </w:t>
-      </w:r>
-      <w:proofErr w:type="spellStart"/>
-      <w:r>
-        <w:rPr>
-          <w:rFonts w:ascii="Courier New" w:eastAsia="Times New Roman" w:hAnsi="Courier New" w:cs="Courier New"/>
-          <w:color w:val="CCCCCC"/>
-          <w:kern w:val="0"/>
-          <w:sz w:val="21"/>
-          <w:szCs w:val="21"/>
-          <w:lang w:eastAsia="en-IN"/>
-          <w14:ligatures w14:val="none"/>
-        </w:rPr>
-        <w:t>nn.Linear</w:t>
-      </w:r>
-      <w:proofErr w:type="spellEnd"/>
-      <w:r>
-        <w:rPr>
-          <w:rFonts w:ascii="Courier New" w:eastAsia="Times New Roman" w:hAnsi="Courier New" w:cs="Courier New"/>
-          <w:color w:val="CCCCCC"/>
-          <w:kern w:val="0"/>
-          <w:sz w:val="21"/>
-          <w:szCs w:val="21"/>
-          <w:lang w:eastAsia="en-IN"/>
-          <w14:ligatures w14:val="none"/>
-        </w:rPr>
-        <w:t>(</w:t>
+        <w:t xml:space="preserve"> nn.Linear(</w:t>
       </w:r>
       <w:r>
         <w:rPr>
@@ -943,33 +813,7 @@
           <w:lang w:eastAsia="en-IN"/>
           <w14:ligatures w14:val="none"/>
         </w:rPr>
-        <w:t xml:space="preserve"> </w:t>
-      </w:r>
-      <w:proofErr w:type="spellStart"/>
-      <w:r>
-        <w:rPr>
-          <w:rFonts w:ascii="Courier New" w:eastAsia="Times New Roman" w:hAnsi="Courier New" w:cs="Courier New"/>
-          <w:color w:val="CCCCCC"/>
-          <w:kern w:val="0"/>
-          <w:sz w:val="21"/>
-          <w:szCs w:val="21"/>
-          <w:lang w:eastAsia="en-IN"/>
-          <w14:ligatures w14:val="none"/>
-        </w:rPr>
-        <w:t>nn.Linear</w:t>
-      </w:r>
-      <w:proofErr w:type="spellEnd"/>
-      <w:r>
-        <w:rPr>
-          <w:rFonts w:ascii="Courier New" w:eastAsia="Times New Roman" w:hAnsi="Courier New" w:cs="Courier New"/>
-          <w:color w:val="CCCCCC"/>
-          <w:kern w:val="0"/>
-          <w:sz w:val="21"/>
-          <w:szCs w:val="21"/>
-          <w:lang w:eastAsia="en-IN"/>
-          <w14:ligatures w14:val="none"/>
-        </w:rPr>
-        <w:t>(</w:t>
+        <w:t xml:space="preserve"> nn.Linear(</w:t>
       </w:r>
       <w:r>
         <w:rPr>
@@ -1092,33 +936,7 @@
           <w:lang w:eastAsia="en-IN"/>
           <w14:ligatures w14:val="none"/>
         </w:rPr>
-        <w:t xml:space="preserve"> </w:t>
-      </w:r>
-      <w:proofErr w:type="spellStart"/>
-      <w:r>
-        <w:rPr>
-          <w:rFonts w:ascii="Courier New" w:eastAsia="Times New Roman" w:hAnsi="Courier New" w:cs="Courier New"/>
-          <w:color w:val="CCCCCC"/>
-          <w:kern w:val="0"/>
-          <w:sz w:val="21"/>
-          <w:szCs w:val="21"/>
-          <w:lang w:eastAsia="en-IN"/>
-          <w14:ligatures w14:val="none"/>
-        </w:rPr>
-        <w:t>nn.Linear</w:t>
-      </w:r>
-      <w:proofErr w:type="spellEnd"/>
-      <w:r>
-        <w:rPr>
-          <w:rFonts w:ascii="Courier New" w:eastAsia="Times New Roman" w:hAnsi="Courier New" w:cs="Courier New"/>
-          <w:color w:val="CCCCCC"/>
-          <w:kern w:val="0"/>
-          <w:sz w:val="21"/>
-          <w:szCs w:val="21"/>
-          <w:lang w:eastAsia="en-IN"/>
-          <w14:ligatures w14:val="none"/>
-        </w:rPr>
-        <w:t>(</w:t>
+        <w:t xml:space="preserve"> nn.Linear(</w:t>
       </w:r>
       <w:r>
         <w:rPr>
@@ -1241,33 +1059,7 @@
           <w:lang w:eastAsia="en-IN"/>
           <w14:ligatures w14:val="none"/>
         </w:rPr>
-        <w:t xml:space="preserve"> </w:t>
-      </w:r>
-      <w:proofErr w:type="spellStart"/>
-      <w:r>
-        <w:rPr>
-          <w:rFonts w:ascii="Courier New" w:eastAsia="Times New Roman" w:hAnsi="Courier New" w:cs="Courier New"/>
-          <w:color w:val="CCCCCC"/>
-          <w:kern w:val="0"/>
-          <w:sz w:val="21"/>
-          <w:szCs w:val="21"/>
-          <w:lang w:eastAsia="en-IN"/>
-          <w14:ligatures w14:val="none"/>
-        </w:rPr>
-        <w:t>nn.Linear</w:t>
-      </w:r>
-      <w:proofErr w:type="spellEnd"/>
-      <w:r>
-        <w:rPr>
-          <w:rFonts w:ascii="Courier New" w:eastAsia="Times New Roman" w:hAnsi="Courier New" w:cs="Courier New"/>
-          <w:color w:val="CCCCCC"/>
-          <w:kern w:val="0"/>
-          <w:sz w:val="21"/>
-          <w:szCs w:val="21"/>
-          <w:lang w:eastAsia="en-IN"/>
-          <w14:ligatures w14:val="none"/>
-        </w:rPr>
-        <w:t>(</w:t>
+        <w:t xml:space="preserve"> nn.Linear(</w:t>
       </w:r>
       <w:r>
         <w:rPr>
@@ -1321,23 +1113,7 @@
     <w:p/>
     <w:p>
       <w:r>
-        <w:t xml:space="preserve">Notes for modification: Found out that the model was breaking, but the breaking logic is not efficient enough. </w:t>
-      </w:r>
-      <w:proofErr w:type="spellStart"/>
-      <w:r>
-        <w:t>Ie</w:t>
-      </w:r>
-      <w:proofErr w:type="spellEnd"/>
-      <w:r>
-        <w:t xml:space="preserve"> the car </w:t>
-      </w:r>
-      <w:proofErr w:type="spellStart"/>
-      <w:r>
-        <w:t>wont</w:t>
-      </w:r>
-      <w:proofErr w:type="spellEnd"/>
-      <w:r>
-        <w:t xml:space="preserve"> slow down fast. </w:t>
+        <w:t xml:space="preserve">Notes for modification: Found out that the model was breaking, but the breaking logic is not efficient enough. Ie the car wont slow down fast. </w:t>
       </w:r>
       <w:r>
         <w:br/>
@@ -1369,15 +1145,7 @@
     </w:p>
     <w:p>
       <w:r>
-        <w:t xml:space="preserve">Actions: discretized versions of actual output speed </w:t>
-      </w:r>
-      <w:proofErr w:type="spellStart"/>
-      <w:r>
-        <w:t>ie</w:t>
-      </w:r>
-      <w:proofErr w:type="spellEnd"/>
-      <w:r>
-        <w:t>. Max speed of 7 divided into 0.5 buckets. Therefore, car speed = action * 0.5. Therefore, 35 actions</w:t>
+        <w:t>Actions: discretized versions of actual output speed ie. Max speed of 7 divided into 0.5 buckets. Therefore, car speed = action * 0.5. Therefore, 35 actions</w:t>
       </w:r>
     </w:p>
     <w:p>
@@ -1466,33 +1234,7 @@
           <w:lang w:eastAsia="en-IN"/>
           <w14:ligatures w14:val="none"/>
         </w:rPr>
-        <w:t xml:space="preserve"> </w:t>
-      </w:r>
-      <w:proofErr w:type="spellStart"/>
-      <w:r>
-        <w:rPr>
-          <w:rFonts w:ascii="Courier New" w:eastAsia="Times New Roman" w:hAnsi="Courier New" w:cs="Courier New"/>
-          <w:color w:val="CCCCCC"/>
-          <w:kern w:val="0"/>
-          <w:sz w:val="21"/>
-          <w:szCs w:val="21"/>
-          <w:lang w:eastAsia="en-IN"/>
-          <w14:ligatures w14:val="none"/>
-        </w:rPr>
-        <w:t>nn.Linear</w:t>
-      </w:r>
-      <w:proofErr w:type="spellEnd"/>
-      <w:r>
-        <w:rPr>
-          <w:rFonts w:ascii="Courier New" w:eastAsia="Times New Roman" w:hAnsi="Courier New" w:cs="Courier New"/>
-          <w:color w:val="CCCCCC"/>
-          <w:kern w:val="0"/>
-          <w:sz w:val="21"/>
-          <w:szCs w:val="21"/>
-          <w:lang w:eastAsia="en-IN"/>
-          <w14:ligatures w14:val="none"/>
-        </w:rPr>
-        <w:t>(</w:t>
+        <w:t xml:space="preserve"> nn.Linear(</w:t>
       </w:r>
       <w:r>
         <w:rPr>
@@ -1615,33 +1357,7 @@
           <w:lang w:eastAsia="en-IN"/>
           <w14:ligatures w14:val="none"/>
         </w:rPr>
-        <w:t xml:space="preserve"> </w:t>
-      </w:r>
-      <w:proofErr w:type="spellStart"/>
-      <w:r>
-        <w:rPr>
-          <w:rFonts w:ascii="Courier New" w:eastAsia="Times New Roman" w:hAnsi="Courier New" w:cs="Courier New"/>
-          <w:color w:val="CCCCCC"/>
-          <w:kern w:val="0"/>
-          <w:sz w:val="21"/>
-          <w:szCs w:val="21"/>
-          <w:lang w:eastAsia="en-IN"/>
-          <w14:ligatures w14:val="none"/>
-        </w:rPr>
-        <w:t>nn.Linear</w:t>
-      </w:r>
-      <w:proofErr w:type="spellEnd"/>
-      <w:r>
-        <w:rPr>
-          <w:rFonts w:ascii="Courier New" w:eastAsia="Times New Roman" w:hAnsi="Courier New" w:cs="Courier New"/>
-          <w:color w:val="CCCCCC"/>
-          <w:kern w:val="0"/>
-          <w:sz w:val="21"/>
-          <w:szCs w:val="21"/>
-          <w:lang w:eastAsia="en-IN"/>
-          <w14:ligatures w14:val="none"/>
-        </w:rPr>
-        <w:t>(</w:t>
+        <w:t xml:space="preserve"> nn.Linear(</w:t>
       </w:r>
       <w:r>
         <w:rPr>
@@ -1764,33 +1480,7 @@
           <w:lang w:eastAsia="en-IN"/>
           <w14:ligatures w14:val="none"/>
         </w:rPr>
-        <w:t xml:space="preserve"> </w:t>
-      </w:r>
-      <w:proofErr w:type="spellStart"/>
-      <w:r>
-        <w:rPr>
-          <w:rFonts w:ascii="Courier New" w:eastAsia="Times New Roman" w:hAnsi="Courier New" w:cs="Courier New"/>
-          <w:color w:val="CCCCCC"/>
-          <w:kern w:val="0"/>
-          <w:sz w:val="21"/>
-          <w:szCs w:val="21"/>
-          <w:lang w:eastAsia="en-IN"/>
-          <w14:ligatures w14:val="none"/>
-        </w:rPr>
-        <w:t>nn.Linear</w:t>
-      </w:r>
-      <w:proofErr w:type="spellEnd"/>
-      <w:r>
-        <w:rPr>
-          <w:rFonts w:ascii="Courier New" w:eastAsia="Times New Roman" w:hAnsi="Courier New" w:cs="Courier New"/>
-          <w:color w:val="CCCCCC"/>
-          <w:kern w:val="0"/>
-          <w:sz w:val="21"/>
-          <w:szCs w:val="21"/>
-          <w:lang w:eastAsia="en-IN"/>
-          <w14:ligatures w14:val="none"/>
-        </w:rPr>
-        <w:t>(</w:t>
+        <w:t xml:space="preserve"> nn.Linear(</w:t>
       </w:r>
       <w:r>
         <w:rPr>
@@ -1913,33 +1603,7 @@
           <w:lang w:eastAsia="en-IN"/>
           <w14:ligatures w14:val="none"/>
         </w:rPr>
-        <w:t xml:space="preserve"> </w:t>
-      </w:r>
-      <w:proofErr w:type="spellStart"/>
-      <w:r>
-        <w:rPr>
-          <w:rFonts w:ascii="Courier New" w:eastAsia="Times New Roman" w:hAnsi="Courier New" w:cs="Courier New"/>
-          <w:color w:val="CCCCCC"/>
-          <w:kern w:val="0"/>
-          <w:sz w:val="21"/>
-          <w:szCs w:val="21"/>
-          <w:lang w:eastAsia="en-IN"/>
-          <w14:ligatures w14:val="none"/>
-        </w:rPr>
-        <w:t>nn.Linear</w:t>
-      </w:r>
-      <w:proofErr w:type="spellEnd"/>
-      <w:r>
-        <w:rPr>
-          <w:rFonts w:ascii="Courier New" w:eastAsia="Times New Roman" w:hAnsi="Courier New" w:cs="Courier New"/>
-          <w:color w:val="CCCCCC"/>
-          <w:kern w:val="0"/>
-          <w:sz w:val="21"/>
-          <w:szCs w:val="21"/>
-          <w:lang w:eastAsia="en-IN"/>
-          <w14:ligatures w14:val="none"/>
-        </w:rPr>
-        <w:t>(</w:t>
+        <w:t xml:space="preserve"> nn.Linear(</w:t>
       </w:r>
       <w:r>
         <w:rPr>
@@ -2013,15 +1677,7 @@
     </w:p>
     <w:p>
       <w:r>
-        <w:t xml:space="preserve">Actions: discretized versions of actual output speed </w:t>
-      </w:r>
-      <w:proofErr w:type="spellStart"/>
-      <w:r>
-        <w:t>ie</w:t>
-      </w:r>
-      <w:proofErr w:type="spellEnd"/>
-      <w:r>
-        <w:t>. Max speed of 7 divided into 0.5 buckets. Therefore, car speed = action * 0.5. Therefore, 35 actions</w:t>
+        <w:t>Actions: discretized versions of actual output speed ie. Max speed of 7 divided into 0.5 buckets. Therefore, car speed = action * 0.5. Therefore, 35 actions</w:t>
       </w:r>
     </w:p>
     <w:p>
@@ -2125,33 +1781,7 @@
           <w:lang w:eastAsia="en-IN"/>
           <w14:ligatures w14:val="none"/>
         </w:rPr>
-        <w:t xml:space="preserve"> </w:t>
-      </w:r>
-      <w:proofErr w:type="spellStart"/>
-      <w:r>
-        <w:rPr>
-          <w:rFonts w:ascii="Courier New" w:eastAsia="Times New Roman" w:hAnsi="Courier New" w:cs="Courier New"/>
-          <w:color w:val="CCCCCC"/>
-          <w:kern w:val="0"/>
-          <w:sz w:val="21"/>
-          <w:szCs w:val="21"/>
-          <w:lang w:eastAsia="en-IN"/>
-          <w14:ligatures w14:val="none"/>
-        </w:rPr>
-        <w:t>nn.Linear</w:t>
-      </w:r>
-      <w:proofErr w:type="spellEnd"/>
-      <w:r>
-        <w:rPr>
-          <w:rFonts w:ascii="Courier New" w:eastAsia="Times New Roman" w:hAnsi="Courier New" w:cs="Courier New"/>
-          <w:color w:val="CCCCCC"/>
-          <w:kern w:val="0"/>
-          <w:sz w:val="21"/>
-          <w:szCs w:val="21"/>
-          <w:lang w:eastAsia="en-IN"/>
-          <w14:ligatures w14:val="none"/>
-        </w:rPr>
-        <w:t>(</w:t>
+        <w:t xml:space="preserve"> nn.Linear(</w:t>
       </w:r>
       <w:r>
         <w:rPr>
@@ -2274,33 +1904,7 @@
           <w:lang w:eastAsia="en-IN"/>
           <w14:ligatures w14:val="none"/>
         </w:rPr>
-        <w:t xml:space="preserve"> </w:t>
-      </w:r>
-      <w:proofErr w:type="spellStart"/>
-      <w:r>
-        <w:rPr>
-          <w:rFonts w:ascii="Courier New" w:eastAsia="Times New Roman" w:hAnsi="Courier New" w:cs="Courier New"/>
-          <w:color w:val="CCCCCC"/>
-          <w:kern w:val="0"/>
-          <w:sz w:val="21"/>
-          <w:szCs w:val="21"/>
-          <w:lang w:eastAsia="en-IN"/>
-          <w14:ligatures w14:val="none"/>
-        </w:rPr>
-        <w:t>nn.Linear</w:t>
-      </w:r>
-      <w:proofErr w:type="spellEnd"/>
-      <w:r>
-        <w:rPr>
-          <w:rFonts w:ascii="Courier New" w:eastAsia="Times New Roman" w:hAnsi="Courier New" w:cs="Courier New"/>
-          <w:color w:val="CCCCCC"/>
-          <w:kern w:val="0"/>
-          <w:sz w:val="21"/>
-          <w:szCs w:val="21"/>
-          <w:lang w:eastAsia="en-IN"/>
-          <w14:ligatures w14:val="none"/>
-        </w:rPr>
-        <w:t>(</w:t>
+        <w:t xml:space="preserve"> nn.Linear(</w:t>
       </w:r>
       <w:r>
         <w:rPr>
@@ -2423,33 +2027,7 @@
           <w:lang w:eastAsia="en-IN"/>
           <w14:ligatures w14:val="none"/>
         </w:rPr>
-        <w:t xml:space="preserve"> </w:t>
-      </w:r>
-      <w:proofErr w:type="spellStart"/>
-      <w:r>
-        <w:rPr>
-          <w:rFonts w:ascii="Courier New" w:eastAsia="Times New Roman" w:hAnsi="Courier New" w:cs="Courier New"/>
-          <w:color w:val="CCCCCC"/>
-          <w:kern w:val="0"/>
-          <w:sz w:val="21"/>
-          <w:szCs w:val="21"/>
-          <w:lang w:eastAsia="en-IN"/>
-          <w14:ligatures w14:val="none"/>
-        </w:rPr>
-        <w:t>nn.Linear</w:t>
-      </w:r>
-      <w:proofErr w:type="spellEnd"/>
-      <w:r>
-        <w:rPr>
-          <w:rFonts w:ascii="Courier New" w:eastAsia="Times New Roman" w:hAnsi="Courier New" w:cs="Courier New"/>
-          <w:color w:val="CCCCCC"/>
-          <w:kern w:val="0"/>
-          <w:sz w:val="21"/>
-          <w:szCs w:val="21"/>
-          <w:lang w:eastAsia="en-IN"/>
-          <w14:ligatures w14:val="none"/>
-        </w:rPr>
-        <w:t>(</w:t>
+        <w:t xml:space="preserve"> nn.Linear(</w:t>
       </w:r>
       <w:r>
         <w:rPr>
@@ -2572,33 +2150,7 @@
           <w:lang w:eastAsia="en-IN"/>
           <w14:ligatures w14:val="none"/>
         </w:rPr>
-        <w:t xml:space="preserve"> </w:t>
-      </w:r>
-      <w:proofErr w:type="spellStart"/>
-      <w:r>
-        <w:rPr>
-          <w:rFonts w:ascii="Courier New" w:eastAsia="Times New Roman" w:hAnsi="Courier New" w:cs="Courier New"/>
-          <w:color w:val="CCCCCC"/>
-          <w:kern w:val="0"/>
-          <w:sz w:val="21"/>
-          <w:szCs w:val="21"/>
-          <w:lang w:eastAsia="en-IN"/>
-          <w14:ligatures w14:val="none"/>
-        </w:rPr>
-        <w:t>nn.Linear</w:t>
-      </w:r>
-      <w:proofErr w:type="spellEnd"/>
-      <w:r>
-        <w:rPr>
-          <w:rFonts w:ascii="Courier New" w:eastAsia="Times New Roman" w:hAnsi="Courier New" w:cs="Courier New"/>
-          <w:color w:val="CCCCCC"/>
-          <w:kern w:val="0"/>
-          <w:sz w:val="21"/>
-          <w:szCs w:val="21"/>
-          <w:lang w:eastAsia="en-IN"/>
-          <w14:ligatures w14:val="none"/>
-        </w:rPr>
-        <w:t>(</w:t>
+        <w:t xml:space="preserve"> nn.Linear(</w:t>
       </w:r>
       <w:r>
         <w:rPr>
@@ -2666,15 +2218,7 @@
     </w:p>
     <w:p>
       <w:r>
-        <w:t xml:space="preserve">Actions: discretized versions of actual output speed </w:t>
-      </w:r>
-      <w:proofErr w:type="spellStart"/>
-      <w:r>
-        <w:t>ie</w:t>
-      </w:r>
-      <w:proofErr w:type="spellEnd"/>
-      <w:r>
-        <w:t>. Max speed of 7 divided into 0.5 buckets. Therefore, car speed = action * 0.5. Therefore, 35 actions</w:t>
+        <w:t>Actions: discretized versions of actual output speed ie. Max speed of 7 divided into 0.5 buckets. Therefore, car speed = action * 0.5. Therefore, 35 actions</w:t>
       </w:r>
     </w:p>
     <w:p>
@@ -2795,7 +2339,6 @@
         </w:rPr>
         <w:t xml:space="preserve"> </w:t>
       </w:r>
-      <w:proofErr w:type="spellStart"/>
       <w:r>
         <w:rPr>
           <w:rFonts w:ascii="Courier New" w:eastAsia="Times New Roman" w:hAnsi="Courier New" w:cs="Courier New"/>
@@ -2832,7 +2375,6 @@
         </w:rPr>
         <w:t>Linear</w:t>
       </w:r>
-      <w:proofErr w:type="spellEnd"/>
       <w:r>
         <w:rPr>
           <w:rFonts w:ascii="Courier New" w:eastAsia="Times New Roman" w:hAnsi="Courier New" w:cs="Courier New"/>
@@ -2992,7 +2534,6 @@
         </w:rPr>
         <w:t xml:space="preserve"> </w:t>
       </w:r>
-      <w:proofErr w:type="spellStart"/>
       <w:r>
         <w:rPr>
           <w:rFonts w:ascii="Courier New" w:eastAsia="Times New Roman" w:hAnsi="Courier New" w:cs="Courier New"/>
@@ -3029,7 +2570,6 @@
         </w:rPr>
         <w:t>Linear</w:t>
       </w:r>
-      <w:proofErr w:type="spellEnd"/>
       <w:r>
         <w:rPr>
           <w:rFonts w:ascii="Courier New" w:eastAsia="Times New Roman" w:hAnsi="Courier New" w:cs="Courier New"/>
@@ -3189,7 +2729,6 @@
         </w:rPr>
         <w:t xml:space="preserve"> </w:t>
       </w:r>
-      <w:proofErr w:type="spellStart"/>
       <w:r>
         <w:rPr>
           <w:rFonts w:ascii="Courier New" w:eastAsia="Times New Roman" w:hAnsi="Courier New" w:cs="Courier New"/>
@@ -3226,7 +2765,6 @@
         </w:rPr>
         <w:t>Linear</w:t>
       </w:r>
-      <w:proofErr w:type="spellEnd"/>
       <w:r>
         <w:rPr>
           <w:rFonts w:ascii="Courier New" w:eastAsia="Times New Roman" w:hAnsi="Courier New" w:cs="Courier New"/>
@@ -3386,7 +2924,6 @@
         </w:rPr>
         <w:t xml:space="preserve"> </w:t>
       </w:r>
-      <w:proofErr w:type="spellStart"/>
       <w:r>
         <w:rPr>
           <w:rFonts w:ascii="Courier New" w:eastAsia="Times New Roman" w:hAnsi="Courier New" w:cs="Courier New"/>
@@ -3423,7 +2960,6 @@
         </w:rPr>
         <w:t>Linear</w:t>
       </w:r>
-      <w:proofErr w:type="spellEnd"/>
       <w:r>
         <w:rPr>
           <w:rFonts w:ascii="Courier New" w:eastAsia="Times New Roman" w:hAnsi="Courier New" w:cs="Courier New"/>
@@ -3512,15 +3048,7 @@
     </w:p>
     <w:p>
       <w:r>
-        <w:t xml:space="preserve">Actions: discretized versions of actual output speed </w:t>
-      </w:r>
-      <w:proofErr w:type="spellStart"/>
-      <w:r>
-        <w:t>ie</w:t>
-      </w:r>
-      <w:proofErr w:type="spellEnd"/>
-      <w:r>
-        <w:t>. Max speed of 7 divided into 0.5 buckets. Therefore, car speed = action * 0.5. Therefore, 35 actions</w:t>
+        <w:t>Actions: discretized versions of actual output speed ie. Max speed of 7 divided into 0.5 buckets. Therefore, car speed = action * 0.5. Therefore, 35 actions</w:t>
       </w:r>
     </w:p>
     <w:p>
@@ -3647,7 +3175,6 @@
         </w:rPr>
         <w:t xml:space="preserve"> </w:t>
       </w:r>
-      <w:proofErr w:type="spellStart"/>
       <w:r>
         <w:rPr>
           <w:rFonts w:ascii="Courier New" w:eastAsia="Times New Roman" w:hAnsi="Courier New" w:cs="Courier New"/>
@@ -3684,7 +3211,6 @@
         </w:rPr>
         <w:t>Linear</w:t>
       </w:r>
-      <w:proofErr w:type="spellEnd"/>
       <w:r>
         <w:rPr>
           <w:rFonts w:ascii="Courier New" w:eastAsia="Times New Roman" w:hAnsi="Courier New" w:cs="Courier New"/>
@@ -3844,7 +3370,6 @@
         </w:rPr>
         <w:t xml:space="preserve"> </w:t>
       </w:r>
-      <w:proofErr w:type="spellStart"/>
       <w:r>
         <w:rPr>
           <w:rFonts w:ascii="Courier New" w:eastAsia="Times New Roman" w:hAnsi="Courier New" w:cs="Courier New"/>
@@ -3881,7 +3406,6 @@
         </w:rPr>
         <w:t>Linear</w:t>
       </w:r>
-      <w:proofErr w:type="spellEnd"/>
       <w:r>
         <w:rPr>
           <w:rFonts w:ascii="Courier New" w:eastAsia="Times New Roman" w:hAnsi="Courier New" w:cs="Courier New"/>
@@ -4041,7 +3565,6 @@
         </w:rPr>
         <w:t xml:space="preserve"> </w:t>
       </w:r>
-      <w:proofErr w:type="spellStart"/>
       <w:r>
         <w:rPr>
           <w:rFonts w:ascii="Courier New" w:eastAsia="Times New Roman" w:hAnsi="Courier New" w:cs="Courier New"/>
@@ -4078,7 +3601,6 @@
         </w:rPr>
         <w:t>Linear</w:t>
       </w:r>
-      <w:proofErr w:type="spellEnd"/>
       <w:r>
         <w:rPr>
           <w:rFonts w:ascii="Courier New" w:eastAsia="Times New Roman" w:hAnsi="Courier New" w:cs="Courier New"/>
@@ -4238,7 +3760,6 @@
         </w:rPr>
         <w:t xml:space="preserve"> </w:t>
       </w:r>
-      <w:proofErr w:type="spellStart"/>
       <w:r>
         <w:rPr>
           <w:rFonts w:ascii="Courier New" w:eastAsia="Times New Roman" w:hAnsi="Courier New" w:cs="Courier New"/>
@@ -4275,7 +3796,6 @@
         </w:rPr>
         <w:t>Linear</w:t>
       </w:r>
-      <w:proofErr w:type="spellEnd"/>
       <w:r>
         <w:rPr>
           <w:rFonts w:ascii="Courier New" w:eastAsia="Times New Roman" w:hAnsi="Courier New" w:cs="Courier New"/>
@@ -4368,15 +3888,7 @@
     </w:p>
     <w:p>
       <w:r>
-        <w:t xml:space="preserve">Actions: discretized versions of actual output speed </w:t>
-      </w:r>
-      <w:proofErr w:type="spellStart"/>
-      <w:r>
-        <w:t>ie</w:t>
-      </w:r>
-      <w:proofErr w:type="spellEnd"/>
-      <w:r>
-        <w:t>. Max speed of 7 divided into 0.5 buckets. Therefore, car speed = action * 0.5. Therefore, 35 actions</w:t>
+        <w:t>Actions: discretized versions of actual output speed ie. Max speed of 7 divided into 0.5 buckets. Therefore, car speed = action * 0.5. Therefore, 35 actions</w:t>
       </w:r>
     </w:p>
     <w:p>
@@ -4500,7 +4012,6 @@
         </w:rPr>
         <w:t xml:space="preserve"> </w:t>
       </w:r>
-      <w:proofErr w:type="spellStart"/>
       <w:r>
         <w:rPr>
           <w:rFonts w:ascii="Courier New" w:eastAsia="Times New Roman" w:hAnsi="Courier New" w:cs="Courier New"/>
@@ -4537,7 +4048,6 @@
         </w:rPr>
         <w:t>Linear</w:t>
       </w:r>
-      <w:proofErr w:type="spellEnd"/>
       <w:r>
         <w:rPr>
           <w:rFonts w:ascii="Courier New" w:eastAsia="Times New Roman" w:hAnsi="Courier New" w:cs="Courier New"/>
@@ -4697,7 +4207,6 @@
         </w:rPr>
         <w:t xml:space="preserve"> </w:t>
       </w:r>
-      <w:proofErr w:type="spellStart"/>
       <w:r>
         <w:rPr>
           <w:rFonts w:ascii="Courier New" w:eastAsia="Times New Roman" w:hAnsi="Courier New" w:cs="Courier New"/>
@@ -4734,7 +4243,6 @@
         </w:rPr>
         <w:t>Linear</w:t>
       </w:r>
-      <w:proofErr w:type="spellEnd"/>
       <w:r>
         <w:rPr>
           <w:rFonts w:ascii="Courier New" w:eastAsia="Times New Roman" w:hAnsi="Courier New" w:cs="Courier New"/>
@@ -4894,7 +4402,6 @@
         </w:rPr>
         <w:t xml:space="preserve"> </w:t>
       </w:r>
-      <w:proofErr w:type="spellStart"/>
       <w:r>
         <w:rPr>
           <w:rFonts w:ascii="Courier New" w:eastAsia="Times New Roman" w:hAnsi="Courier New" w:cs="Courier New"/>
@@ -4931,7 +4438,6 @@
         </w:rPr>
         <w:t>Linear</w:t>
       </w:r>
-      <w:proofErr w:type="spellEnd"/>
       <w:r>
         <w:rPr>
           <w:rFonts w:ascii="Courier New" w:eastAsia="Times New Roman" w:hAnsi="Courier New" w:cs="Courier New"/>
@@ -5091,7 +4597,6 @@
         </w:rPr>
         <w:t xml:space="preserve"> </w:t>
       </w:r>
-      <w:proofErr w:type="spellStart"/>
       <w:r>
         <w:rPr>
           <w:rFonts w:ascii="Courier New" w:eastAsia="Times New Roman" w:hAnsi="Courier New" w:cs="Courier New"/>
@@ -5128,7 +4633,6 @@
         </w:rPr>
         <w:t>Linear</w:t>
       </w:r>
-      <w:proofErr w:type="spellEnd"/>
       <w:r>
         <w:rPr>
           <w:rFonts w:ascii="Courier New" w:eastAsia="Times New Roman" w:hAnsi="Courier New" w:cs="Courier New"/>
@@ -5229,15 +4733,7 @@
     </w:p>
     <w:p>
       <w:r>
-        <w:t xml:space="preserve">Actions: discretized versions of actual output speed </w:t>
-      </w:r>
-      <w:proofErr w:type="spellStart"/>
-      <w:r>
-        <w:t>ie</w:t>
-      </w:r>
-      <w:proofErr w:type="spellEnd"/>
-      <w:r>
-        <w:t>. Max speed of 7 divided into 0.5 buckets. Therefore, car speed = action * 0.5. Therefore, 35 actions</w:t>
+        <w:t>Actions: discretized versions of actual output speed ie. Max speed of 7 divided into 0.5 buckets. Therefore, car speed = action * 0.5. Therefore, 35 actions</w:t>
       </w:r>
     </w:p>
     <w:p>
@@ -5379,7 +4875,6 @@
         </w:rPr>
         <w:t xml:space="preserve"> </w:t>
       </w:r>
-      <w:proofErr w:type="spellStart"/>
       <w:r>
         <w:rPr>
           <w:rFonts w:ascii="Courier New" w:eastAsia="Times New Roman" w:hAnsi="Courier New" w:cs="Courier New"/>
@@ -5416,7 +4911,6 @@
         </w:rPr>
         <w:t>Linear</w:t>
       </w:r>
-      <w:proofErr w:type="spellEnd"/>
       <w:r>
         <w:rPr>
           <w:rFonts w:ascii="Courier New" w:eastAsia="Times New Roman" w:hAnsi="Courier New" w:cs="Courier New"/>
@@ -5576,7 +5070,6 @@
         </w:rPr>
         <w:t xml:space="preserve"> </w:t>
       </w:r>
-      <w:proofErr w:type="spellStart"/>
       <w:r>
         <w:rPr>
           <w:rFonts w:ascii="Courier New" w:eastAsia="Times New Roman" w:hAnsi="Courier New" w:cs="Courier New"/>
@@ -5613,7 +5106,6 @@
         </w:rPr>
         <w:t>Linear</w:t>
       </w:r>
-      <w:proofErr w:type="spellEnd"/>
       <w:r>
         <w:rPr>
           <w:rFonts w:ascii="Courier New" w:eastAsia="Times New Roman" w:hAnsi="Courier New" w:cs="Courier New"/>
@@ -5773,7 +5265,6 @@
         </w:rPr>
         <w:t xml:space="preserve"> </w:t>
       </w:r>
-      <w:proofErr w:type="spellStart"/>
       <w:r>
         <w:rPr>
           <w:rFonts w:ascii="Courier New" w:eastAsia="Times New Roman" w:hAnsi="Courier New" w:cs="Courier New"/>
@@ -5810,7 +5301,6 @@
         </w:rPr>
         <w:t>Linear</w:t>
       </w:r>
-      <w:proofErr w:type="spellEnd"/>
       <w:r>
         <w:rPr>
           <w:rFonts w:ascii="Courier New" w:eastAsia="Times New Roman" w:hAnsi="Courier New" w:cs="Courier New"/>
@@ -5970,7 +5460,6 @@
         </w:rPr>
         <w:t xml:space="preserve"> </w:t>
       </w:r>
-      <w:proofErr w:type="spellStart"/>
       <w:r>
         <w:rPr>
           <w:rFonts w:ascii="Courier New" w:eastAsia="Times New Roman" w:hAnsi="Courier New" w:cs="Courier New"/>
@@ -6007,7 +5496,6 @@
         </w:rPr>
         <w:t>Linear</w:t>
       </w:r>
-      <w:proofErr w:type="spellEnd"/>
       <w:r>
         <w:rPr>
           <w:rFonts w:ascii="Courier New" w:eastAsia="Times New Roman" w:hAnsi="Courier New" w:cs="Courier New"/>
@@ -6107,15 +5595,7 @@
     </w:p>
     <w:p>
       <w:r>
-        <w:t xml:space="preserve">Actions: discretized versions of actual output speed </w:t>
-      </w:r>
-      <w:proofErr w:type="spellStart"/>
-      <w:r>
-        <w:t>ie</w:t>
-      </w:r>
-      <w:proofErr w:type="spellEnd"/>
-      <w:r>
-        <w:t>. Max speed of 7 divided into 0.5 buckets. Therefore, car speed = action * 0.5. Therefore, 35 actions</w:t>
+        <w:t>Actions: discretized versions of actual output speed ie. Max speed of 7 divided into 0.5 buckets. Therefore, car speed = action * 0.5. Therefore, 35 actions</w:t>
       </w:r>
     </w:p>
     <w:p>
@@ -6141,13 +5621,7 @@
         <w:t xml:space="preserve"> – 4*(time taken for completion of a lap)</w:t>
       </w:r>
       <w:r>
-        <w:t xml:space="preserve">. </w:t>
-      </w:r>
-      <w:r>
-        <w:t>0.5* speed at every timestep</w:t>
-      </w:r>
-      <w:r>
-        <w:t>.</w:t>
+        <w:t>. 0.5* speed at every timestep.</w:t>
       </w:r>
     </w:p>
     <w:p>
@@ -6263,7 +5737,6 @@
         </w:rPr>
         <w:t xml:space="preserve"> </w:t>
       </w:r>
-      <w:proofErr w:type="spellStart"/>
       <w:r>
         <w:rPr>
           <w:rFonts w:ascii="Courier New" w:eastAsia="Times New Roman" w:hAnsi="Courier New" w:cs="Courier New"/>
@@ -6300,7 +5773,6 @@
         </w:rPr>
         <w:t>Linear</w:t>
       </w:r>
-      <w:proofErr w:type="spellEnd"/>
       <w:r>
         <w:rPr>
           <w:rFonts w:ascii="Courier New" w:eastAsia="Times New Roman" w:hAnsi="Courier New" w:cs="Courier New"/>
@@ -6460,7 +5932,6 @@
         </w:rPr>
         <w:t xml:space="preserve"> </w:t>
       </w:r>
-      <w:proofErr w:type="spellStart"/>
       <w:r>
         <w:rPr>
           <w:rFonts w:ascii="Courier New" w:eastAsia="Times New Roman" w:hAnsi="Courier New" w:cs="Courier New"/>
@@ -6497,7 +5968,6 @@
         </w:rPr>
         <w:t>Linear</w:t>
       </w:r>
-      <w:proofErr w:type="spellEnd"/>
       <w:r>
         <w:rPr>
           <w:rFonts w:ascii="Courier New" w:eastAsia="Times New Roman" w:hAnsi="Courier New" w:cs="Courier New"/>
@@ -6657,7 +6127,6 @@
         </w:rPr>
         <w:t xml:space="preserve"> </w:t>
       </w:r>
-      <w:proofErr w:type="spellStart"/>
       <w:r>
         <w:rPr>
           <w:rFonts w:ascii="Courier New" w:eastAsia="Times New Roman" w:hAnsi="Courier New" w:cs="Courier New"/>
@@ -6694,7 +6163,6 @@
         </w:rPr>
         <w:t>Linear</w:t>
       </w:r>
-      <w:proofErr w:type="spellEnd"/>
       <w:r>
         <w:rPr>
           <w:rFonts w:ascii="Courier New" w:eastAsia="Times New Roman" w:hAnsi="Courier New" w:cs="Courier New"/>
@@ -6854,7 +6322,6 @@
         </w:rPr>
         <w:t xml:space="preserve"> </w:t>
       </w:r>
-      <w:proofErr w:type="spellStart"/>
       <w:r>
         <w:rPr>
           <w:rFonts w:ascii="Courier New" w:eastAsia="Times New Roman" w:hAnsi="Courier New" w:cs="Courier New"/>
@@ -6891,7 +6358,6 @@
         </w:rPr>
         <w:t>Linear</w:t>
       </w:r>
-      <w:proofErr w:type="spellEnd"/>
       <w:r>
         <w:rPr>
           <w:rFonts w:ascii="Courier New" w:eastAsia="Times New Roman" w:hAnsi="Courier New" w:cs="Courier New"/>
@@ -6978,32 +6444,12 @@
         <w:pStyle w:val="Heading2"/>
       </w:pPr>
       <w:r>
-        <w:t xml:space="preserve">Case </w:t>
-      </w:r>
-      <w:r>
-        <w:t>10</w:t>
-      </w:r>
-      <w:r>
-        <w:t xml:space="preserve"> </w:t>
-      </w:r>
-      <w:r>
-        <w:t>Implement CNN</w:t>
-      </w:r>
-      <w:r>
-        <w:t>:</w:t>
-      </w:r>
-    </w:p>
-    <w:p>
-      <w:r>
-        <w:t xml:space="preserve">Actions: discretized versions of actual output speed </w:t>
-      </w:r>
-      <w:proofErr w:type="spellStart"/>
-      <w:r>
-        <w:t>ie</w:t>
-      </w:r>
-      <w:proofErr w:type="spellEnd"/>
-      <w:r>
-        <w:t>. Max speed of 7 divided into 0.5 buckets. Therefore, car speed = action * 0.5. Therefore, 35 actions</w:t>
+        <w:t>Case 10 Implement CNN:</w:t>
+      </w:r>
+    </w:p>
+    <w:p>
+      <w:r>
+        <w:t>Actions: discretized versions of actual output speed ie. Max speed of 7 divided into 0.5 buckets. Therefore, car speed = action * 0.5. Therefore, 35 actions</w:t>
       </w:r>
     </w:p>
     <w:p>
@@ -7336,33 +6782,7 @@
           <w:lang w:eastAsia="en-IN"/>
           <w14:ligatures w14:val="none"/>
         </w:rPr>
-        <w:t xml:space="preserve"># </w:t>
-      </w:r>
-      <w:proofErr w:type="spellStart"/>
-      <w:r>
-        <w:rPr>
-          <w:rFonts w:ascii="Courier New" w:eastAsia="Times New Roman" w:hAnsi="Courier New" w:cs="Courier New"/>
-          <w:color w:val="6A9955"/>
-          <w:kern w:val="0"/>
-          <w:sz w:val="21"/>
-          <w:szCs w:val="21"/>
-          <w:lang w:eastAsia="en-IN"/>
-          <w14:ligatures w14:val="none"/>
-        </w:rPr>
-        <w:t>self.pool</w:t>
-      </w:r>
-      <w:proofErr w:type="spellEnd"/>
-      <w:r>
-        <w:rPr>
-          <w:rFonts w:ascii="Courier New" w:eastAsia="Times New Roman" w:hAnsi="Courier New" w:cs="Courier New"/>
-          <w:color w:val="6A9955"/>
-          <w:kern w:val="0"/>
-          <w:sz w:val="21"/>
-          <w:szCs w:val="21"/>
-          <w:lang w:eastAsia="en-IN"/>
-          <w14:ligatures w14:val="none"/>
-        </w:rPr>
-        <w:t xml:space="preserve"> = nn.AvgPool1d(4,4)</w:t>
+        <w:t># self.pool = nn.AvgPool1d(4,4)</w:t>
       </w:r>
     </w:p>
     <w:p>
@@ -7463,7 +6883,6 @@
         </w:rPr>
         <w:t xml:space="preserve"> </w:t>
       </w:r>
-      <w:proofErr w:type="spellStart"/>
       <w:r>
         <w:rPr>
           <w:rFonts w:ascii="Courier New" w:eastAsia="Times New Roman" w:hAnsi="Courier New" w:cs="Courier New"/>
@@ -7500,7 +6919,6 @@
         </w:rPr>
         <w:t>Linear</w:t>
       </w:r>
-      <w:proofErr w:type="spellEnd"/>
       <w:r>
         <w:rPr>
           <w:rFonts w:ascii="Courier New" w:eastAsia="Times New Roman" w:hAnsi="Courier New" w:cs="Courier New"/>
@@ -7660,7 +7078,6 @@
         </w:rPr>
         <w:t xml:space="preserve"> </w:t>
       </w:r>
-      <w:proofErr w:type="spellStart"/>
       <w:r>
         <w:rPr>
           <w:rFonts w:ascii="Courier New" w:eastAsia="Times New Roman" w:hAnsi="Courier New" w:cs="Courier New"/>
@@ -7697,7 +7114,6 @@
         </w:rPr>
         <w:t>Linear</w:t>
       </w:r>
-      <w:proofErr w:type="spellEnd"/>
       <w:r>
         <w:rPr>
           <w:rFonts w:ascii="Courier New" w:eastAsia="Times New Roman" w:hAnsi="Courier New" w:cs="Courier New"/>
@@ -7795,33 +7211,7 @@
           <w:lang w:eastAsia="en-IN"/>
           <w14:ligatures w14:val="none"/>
         </w:rPr>
-        <w:t xml:space="preserve"># self.fc3 = </w:t>
-      </w:r>
-      <w:proofErr w:type="spellStart"/>
-      <w:r>
-        <w:rPr>
-          <w:rFonts w:ascii="Courier New" w:eastAsia="Times New Roman" w:hAnsi="Courier New" w:cs="Courier New"/>
-          <w:color w:val="6A9955"/>
-          <w:kern w:val="0"/>
-          <w:sz w:val="21"/>
-          <w:szCs w:val="21"/>
-          <w:lang w:eastAsia="en-IN"/>
-          <w14:ligatures w14:val="none"/>
-        </w:rPr>
-        <w:t>nn.Linear</w:t>
-      </w:r>
-      <w:proofErr w:type="spellEnd"/>
-      <w:r>
-        <w:rPr>
-          <w:rFonts w:ascii="Courier New" w:eastAsia="Times New Roman" w:hAnsi="Courier New" w:cs="Courier New"/>
-          <w:color w:val="6A9955"/>
-          <w:kern w:val="0"/>
-          <w:sz w:val="21"/>
-          <w:szCs w:val="21"/>
-          <w:lang w:eastAsia="en-IN"/>
-          <w14:ligatures w14:val="none"/>
-        </w:rPr>
-        <w:t>(126, 70)</w:t>
+        <w:t># self.fc3 = nn.Linear(126, 70)</w:t>
       </w:r>
     </w:p>
     <w:p>
@@ -7922,7 +7312,6 @@
         </w:rPr>
         <w:t xml:space="preserve"> </w:t>
       </w:r>
-      <w:proofErr w:type="spellStart"/>
       <w:r>
         <w:rPr>
           <w:rFonts w:ascii="Courier New" w:eastAsia="Times New Roman" w:hAnsi="Courier New" w:cs="Courier New"/>
@@ -7959,7 +7348,6 @@
         </w:rPr>
         <w:t>Linear</w:t>
       </w:r>
-      <w:proofErr w:type="spellEnd"/>
       <w:r>
         <w:rPr>
           <w:rFonts w:ascii="Courier New" w:eastAsia="Times New Roman" w:hAnsi="Courier New" w:cs="Courier New"/>
@@ -8045,64 +7433,38 @@
       </w:pPr>
       <w:r>
         <w:lastRenderedPageBreak/>
-        <w:t>Case 1</w:t>
-      </w:r>
-      <w:r>
-        <w:t>1</w:t>
+        <w:t>Case 11 Shape Rewards:</w:t>
+      </w:r>
+    </w:p>
+    <w:p>
+      <w:r>
+        <w:t>Actions: discretized versions of actual output speed ie. Max speed of 7 divided into 0.5 buckets. Therefore, car speed = action * 0.5. Therefore, 35 actions</w:t>
+      </w:r>
+    </w:p>
+    <w:p>
+      <w:r>
+        <w:t>Rewards: (current speed) for every step. -500 for not completing. -50* speed for crash. -100*speed for 3</w:t>
+      </w:r>
+      <w:r>
+        <w:rPr>
+          <w:vertAlign w:val="superscript"/>
+        </w:rPr>
+        <w:t>rd</w:t>
+      </w:r>
+      <w:r>
+        <w:t xml:space="preserve"> crash.</w:t>
       </w:r>
       <w:r>
         <w:t xml:space="preserve"> </w:t>
       </w:r>
       <w:r>
-        <w:t>Shape Rewards</w:t>
-      </w:r>
-      <w:r>
-        <w:t>:</w:t>
-      </w:r>
-    </w:p>
-    <w:p>
-      <w:r>
-        <w:t xml:space="preserve">Actions: discretized versions of actual output speed </w:t>
-      </w:r>
-      <w:proofErr w:type="spellStart"/>
-      <w:r>
-        <w:t>ie</w:t>
-      </w:r>
-      <w:proofErr w:type="spellEnd"/>
-      <w:r>
-        <w:t>. Max speed of 7 divided into 0.5 buckets. Therefore, car speed = action * 0.5. Therefore, 35 actions</w:t>
-      </w:r>
-    </w:p>
-    <w:p>
-      <w:r>
-        <w:t>Rewards: (current speed) for every step. -500 for not completing. -50* speed for crash. -100*speed for 3</w:t>
-      </w:r>
-      <w:r>
-        <w:rPr>
-          <w:vertAlign w:val="superscript"/>
-        </w:rPr>
-        <w:t>rd</w:t>
-      </w:r>
-      <w:r>
-        <w:t xml:space="preserve"> crash.</w:t>
-      </w:r>
-      <w:r>
-        <w:t xml:space="preserve"> </w:t>
-      </w:r>
-      <w:r>
         <w:t>240 – 4*(time taken for completion of a lap</w:t>
       </w:r>
       <w:r>
         <w:rPr>
           <w:highlight w:val="yellow"/>
         </w:rPr>
-        <w:t xml:space="preserve">). 0.5* speed at every timestep </w:t>
-      </w:r>
-      <w:r>
-        <w:rPr>
-          <w:highlight w:val="yellow"/>
-        </w:rPr>
-        <w:t>at episodes &lt;1500. 0 at every timestep for episodes 1500-2000</w:t>
+        <w:t>). 0.5* speed at every timestep at episodes &lt;1500. 0 at every timestep for episodes 1500-2000</w:t>
       </w:r>
       <w:r>
         <w:rPr>
@@ -8415,33 +7777,7 @@
           <w:lang w:eastAsia="en-IN"/>
           <w14:ligatures w14:val="none"/>
         </w:rPr>
-        <w:t xml:space="preserve"># </w:t>
-      </w:r>
-      <w:proofErr w:type="spellStart"/>
-      <w:r>
-        <w:rPr>
-          <w:rFonts w:ascii="Courier New" w:eastAsia="Times New Roman" w:hAnsi="Courier New" w:cs="Courier New"/>
-          <w:color w:val="6A9955"/>
-          <w:kern w:val="0"/>
-          <w:sz w:val="21"/>
-          <w:szCs w:val="21"/>
-          <w:lang w:eastAsia="en-IN"/>
-          <w14:ligatures w14:val="none"/>
-        </w:rPr>
-        <w:t>self.pool</w:t>
-      </w:r>
-      <w:proofErr w:type="spellEnd"/>
-      <w:r>
-        <w:rPr>
-          <w:rFonts w:ascii="Courier New" w:eastAsia="Times New Roman" w:hAnsi="Courier New" w:cs="Courier New"/>
-          <w:color w:val="6A9955"/>
-          <w:kern w:val="0"/>
-          <w:sz w:val="21"/>
-          <w:szCs w:val="21"/>
-          <w:lang w:eastAsia="en-IN"/>
-          <w14:ligatures w14:val="none"/>
-        </w:rPr>
-        <w:t xml:space="preserve"> = nn.AvgPool1d(4,4)</w:t>
+        <w:t># self.pool = nn.AvgPool1d(4,4)</w:t>
       </w:r>
     </w:p>
     <w:p>
@@ -8542,7 +7878,6 @@
         </w:rPr>
         <w:t xml:space="preserve"> </w:t>
       </w:r>
-      <w:proofErr w:type="spellStart"/>
       <w:r>
         <w:rPr>
           <w:rFonts w:ascii="Courier New" w:eastAsia="Times New Roman" w:hAnsi="Courier New" w:cs="Courier New"/>
@@ -8579,7 +7914,6 @@
         </w:rPr>
         <w:t>Linear</w:t>
       </w:r>
-      <w:proofErr w:type="spellEnd"/>
       <w:r>
         <w:rPr>
           <w:rFonts w:ascii="Courier New" w:eastAsia="Times New Roman" w:hAnsi="Courier New" w:cs="Courier New"/>
@@ -8739,7 +8073,6 @@
         </w:rPr>
         <w:t xml:space="preserve"> </w:t>
       </w:r>
-      <w:proofErr w:type="spellStart"/>
       <w:r>
         <w:rPr>
           <w:rFonts w:ascii="Courier New" w:eastAsia="Times New Roman" w:hAnsi="Courier New" w:cs="Courier New"/>
@@ -8776,7 +8109,6 @@
         </w:rPr>
         <w:t>Linear</w:t>
       </w:r>
-      <w:proofErr w:type="spellEnd"/>
       <w:r>
         <w:rPr>
           <w:rFonts w:ascii="Courier New" w:eastAsia="Times New Roman" w:hAnsi="Courier New" w:cs="Courier New"/>
@@ -8874,33 +8206,7 @@
           <w:lang w:eastAsia="en-IN"/>
           <w14:ligatures w14:val="none"/>
         </w:rPr>
-        <w:t xml:space="preserve"># self.fc3 = </w:t>
-      </w:r>
-      <w:proofErr w:type="spellStart"/>
-      <w:r>
-        <w:rPr>
-          <w:rFonts w:ascii="Courier New" w:eastAsia="Times New Roman" w:hAnsi="Courier New" w:cs="Courier New"/>
-          <w:color w:val="6A9955"/>
-          <w:kern w:val="0"/>
-          <w:sz w:val="21"/>
-          <w:szCs w:val="21"/>
-          <w:lang w:eastAsia="en-IN"/>
-          <w14:ligatures w14:val="none"/>
-        </w:rPr>
-        <w:t>nn.Linear</w:t>
-      </w:r>
-      <w:proofErr w:type="spellEnd"/>
-      <w:r>
-        <w:rPr>
-          <w:rFonts w:ascii="Courier New" w:eastAsia="Times New Roman" w:hAnsi="Courier New" w:cs="Courier New"/>
-          <w:color w:val="6A9955"/>
-          <w:kern w:val="0"/>
-          <w:sz w:val="21"/>
-          <w:szCs w:val="21"/>
-          <w:lang w:eastAsia="en-IN"/>
-          <w14:ligatures w14:val="none"/>
-        </w:rPr>
-        <w:t>(126, 70)</w:t>
+        <w:t># self.fc3 = nn.Linear(126, 70)</w:t>
       </w:r>
     </w:p>
     <w:p>
@@ -9001,7 +8307,6 @@
         </w:rPr>
         <w:t xml:space="preserve"> </w:t>
       </w:r>
-      <w:proofErr w:type="spellStart"/>
       <w:r>
         <w:rPr>
           <w:rFonts w:ascii="Courier New" w:eastAsia="Times New Roman" w:hAnsi="Courier New" w:cs="Courier New"/>
@@ -9038,7 +8343,6 @@
         </w:rPr>
         <w:t>Linear</w:t>
       </w:r>
-      <w:proofErr w:type="spellEnd"/>
       <w:r>
         <w:rPr>
           <w:rFonts w:ascii="Courier New" w:eastAsia="Times New Roman" w:hAnsi="Courier New" w:cs="Courier New"/>
@@ -9101,7 +8405,24 @@
       </w:r>
     </w:p>
     <w:p/>
-    <w:p/>
+    <w:p>
+      <w:pPr>
+        <w:pStyle w:val="Heading2"/>
+      </w:pPr>
+      <w:r>
+        <w:t>DQN Modifications:</w:t>
+      </w:r>
+    </w:p>
+    <w:p>
+      <w:r>
+        <w:t>In standard DQN the training happens during an episode. However given our implementation architecture, the car needs real time instructions. Else the car may crash into the wall while the cpu/gpu is busy training. Thus we modify DQN to train only after the episode ends.</w:t>
+      </w:r>
+    </w:p>
+    <w:p>
+      <w:r>
+        <w:t>To incentivise racing, we give a reward based on its current speed. However, this seems to override negative rewards of crashing  and thus the car always accelerates even when its supposed to go slow. For this, we implemented Curriculum training, where  first we train the car to race, once it converges, we train the car to drive safely. We can then early stop to pick an instance of the model that drives safely but also completes laps in a competitive time.</w:t>
+      </w:r>
+    </w:p>
     <w:sectPr>
       <w:pgSz w:w="11906" w:h="16838"/>
       <w:pgMar w:top="1440" w:right="1440" w:bottom="1440" w:left="1440" w:header="720" w:footer="720" w:gutter="0"/>
@@ -10324,6 +9645,21 @@
 </file>
 
 <file path=customXml/item1.xml><?xml version="1.0" encoding="utf-8"?>
+<p:properties xmlns:p="http://schemas.microsoft.com/office/2006/metadata/properties" xmlns:xsi="http://www.w3.org/2001/XMLSchema-instance" xmlns:pc="http://schemas.microsoft.com/office/infopath/2007/PartnerControls">
+  <documentManagement/>
+</p:properties>
+</file>
+
+<file path=customXml/item2.xml><?xml version="1.0" encoding="utf-8"?>
+<?mso-contentType ?>
+<FormTemplates xmlns="http://schemas.microsoft.com/sharepoint/v3/contenttype/forms">
+  <Display>DocumentLibraryForm</Display>
+  <Edit>DocumentLibraryForm</Edit>
+  <New>DocumentLibraryForm</New>
+</FormTemplates>
+</file>
+
+<file path=customXml/item3.xml><?xml version="1.0" encoding="utf-8"?>
 <ct:contentTypeSchema xmlns:ct="http://schemas.microsoft.com/office/2006/metadata/contentType" xmlns:ma="http://schemas.microsoft.com/office/2006/metadata/properties/metaAttributes" ct:_="" ma:_="" ma:contentTypeName="Document" ma:contentTypeID="0x010100CB4E44E5D2DE28438C32A0E46AAC743E" ma:contentTypeVersion="4" ma:contentTypeDescription="Create a new document." ma:contentTypeScope="" ma:versionID="eb2b04f0cadc8c2c17bdd76f017af39c">
   <xsd:schema xmlns:xsd="http://www.w3.org/2001/XMLSchema" xmlns:xs="http://www.w3.org/2001/XMLSchema" xmlns:p="http://schemas.microsoft.com/office/2006/metadata/properties" xmlns:ns3="cefe855f-7044-40c6-a4f2-1084b1eb2896" targetNamespace="http://schemas.microsoft.com/office/2006/metadata/properties" ma:root="true" ma:fieldsID="33d780a7e4e5ed42bdcdd57f64b5dc4c" ns3:_="">
     <xsd:import namespace="cefe855f-7044-40c6-a4f2-1084b1eb2896"/>
@@ -10467,22 +9803,24 @@
 </ct:contentTypeSchema>
 </file>
 
-<file path=customXml/item2.xml><?xml version="1.0" encoding="utf-8"?>
-<?mso-contentType ?>
-<FormTemplates xmlns="http://schemas.microsoft.com/sharepoint/v3/contenttype/forms">
-  <Display>DocumentLibraryForm</Display>
-  <Edit>DocumentLibraryForm</Edit>
-  <New>DocumentLibraryForm</New>
-</FormTemplates>
+<file path=customXml/itemProps1.xml><?xml version="1.0" encoding="utf-8"?>
+<ds:datastoreItem xmlns:ds="http://schemas.openxmlformats.org/officeDocument/2006/customXml" ds:itemID="{5366F45A-B2CE-40CF-BDA7-B6DCC925AFB9}">
+  <ds:schemaRefs>
+    <ds:schemaRef ds:uri="http://schemas.microsoft.com/office/2006/metadata/properties"/>
+    <ds:schemaRef ds:uri="http://schemas.microsoft.com/office/infopath/2007/PartnerControls"/>
+  </ds:schemaRefs>
+</ds:datastoreItem>
 </file>
 
-<file path=customXml/item3.xml><?xml version="1.0" encoding="utf-8"?>
-<p:properties xmlns:p="http://schemas.microsoft.com/office/2006/metadata/properties" xmlns:xsi="http://www.w3.org/2001/XMLSchema-instance" xmlns:pc="http://schemas.microsoft.com/office/infopath/2007/PartnerControls">
-  <documentManagement/>
-</p:properties>
+<file path=customXml/itemProps2.xml><?xml version="1.0" encoding="utf-8"?>
+<ds:datastoreItem xmlns:ds="http://schemas.openxmlformats.org/officeDocument/2006/customXml" ds:itemID="{4575FF9C-CBA4-409C-B7E1-A60485C73593}">
+  <ds:schemaRefs>
+    <ds:schemaRef ds:uri="http://schemas.microsoft.com/sharepoint/v3/contenttype/forms"/>
+  </ds:schemaRefs>
+</ds:datastoreItem>
 </file>
 
-<file path=customXml/itemProps1.xml><?xml version="1.0" encoding="utf-8"?>
+<file path=customXml/itemProps3.xml><?xml version="1.0" encoding="utf-8"?>
 <ds:datastoreItem xmlns:ds="http://schemas.openxmlformats.org/officeDocument/2006/customXml" ds:itemID="{09831AB8-F4A8-46F4-8462-421568979C06}">
   <ds:schemaRefs>
     <ds:schemaRef ds:uri="http://schemas.microsoft.com/office/2006/metadata/contentType"/>
@@ -10498,21 +9836,4 @@
     <ds:schemaRef ds:uri="http://schemas.microsoft.com/internal/obd"/>
   </ds:schemaRefs>
 </ds:datastoreItem>
-</file>
-
-<file path=customXml/itemProps2.xml><?xml version="1.0" encoding="utf-8"?>
-<ds:datastoreItem xmlns:ds="http://schemas.openxmlformats.org/officeDocument/2006/customXml" ds:itemID="{4575FF9C-CBA4-409C-B7E1-A60485C73593}">
-  <ds:schemaRefs>
-    <ds:schemaRef ds:uri="http://schemas.microsoft.com/sharepoint/v3/contenttype/forms"/>
-  </ds:schemaRefs>
-</ds:datastoreItem>
-</file>
-
-<file path=customXml/itemProps3.xml><?xml version="1.0" encoding="utf-8"?>
-<ds:datastoreItem xmlns:ds="http://schemas.openxmlformats.org/officeDocument/2006/customXml" ds:itemID="{5366F45A-B2CE-40CF-BDA7-B6DCC925AFB9}">
-  <ds:schemaRefs>
-    <ds:schemaRef ds:uri="http://schemas.microsoft.com/office/2006/metadata/properties"/>
-    <ds:schemaRef ds:uri="http://schemas.microsoft.com/office/infopath/2007/PartnerControls"/>
-  </ds:schemaRefs>
-</ds:datastoreItem>
 </file>
</xml_diff>